<commit_message>
feat: Neue Installationsroutine + Systemcheck
</commit_message>
<xml_diff>
--- a/documentation/UserManual_de.docx
+++ b/documentation/UserManual_de.docx
@@ -3616,15 +3616,7 @@
         </w:numPr>
       </w:pPr>
       <w:r>
-        <w:t xml:space="preserve">OXID </w:t>
-      </w:r>
-      <w:proofErr w:type="spellStart"/>
-      <w:r>
-        <w:t>eShop</w:t>
-      </w:r>
-      <w:proofErr w:type="spellEnd"/>
-      <w:r>
-        <w:t xml:space="preserve"> 6.x</w:t>
+        <w:t>OXID eShop 6.x</w:t>
       </w:r>
     </w:p>
     <w:p>
@@ -3663,188 +3655,81 @@
         <w:t>OpenSSL</w:t>
       </w:r>
     </w:p>
+    <w:p>
+      <w:pPr>
+        <w:pStyle w:val="berschrift1"/>
+      </w:pPr>
+      <w:bookmarkStart w:id="24" w:name="_Toc401927060"/>
+      <w:r>
+        <w:t>Installation</w:t>
+      </w:r>
+      <w:bookmarkEnd w:id="24"/>
+    </w:p>
+    <w:p>
+      <w:r>
+        <w:t>Diese</w:t>
+      </w:r>
+      <w:r>
+        <w:t>r</w:t>
+      </w:r>
+      <w:r>
+        <w:t xml:space="preserve"> </w:t>
+      </w:r>
+      <w:r>
+        <w:t>Abschnitt</w:t>
+      </w:r>
+      <w:r>
+        <w:t xml:space="preserve"> beschreibt </w:t>
+      </w:r>
+      <w:r>
+        <w:t>die Installation des Moduls für die OXID eShop Versionen CE 6.</w:t>
+      </w:r>
+      <w:r>
+        <w:t>x</w:t>
+      </w:r>
+      <w:r>
+        <w:t>, PE 6.</w:t>
+      </w:r>
+      <w:r>
+        <w:t xml:space="preserve">x </w:t>
+      </w:r>
+      <w:r>
+        <w:t>und EE 6.</w:t>
+      </w:r>
+      <w:r>
+        <w:t>x</w:t>
+      </w:r>
+      <w:r>
+        <w:t>. beschrieben. Lesen Sie bitte die komplette Dokumentation durch, bevor Sie mit der Installation</w:t>
+      </w:r>
+      <w:r>
+        <w:t xml:space="preserve"> </w:t>
+      </w:r>
+      <w:r>
+        <w:t>beginnen. Folgen Sie danach dieser Anleitung Schritt für Schritt.</w:t>
+      </w:r>
+    </w:p>
     <w:p/>
     <w:p>
       <w:r>
-        <w:rPr>
-          <w:szCs w:val="18"/>
-        </w:rPr>
-        <w:t>Um die Systemvoraussetzungen zu prüfen, gehen Sie bitte folgendermaßen vor:</w:t>
-      </w:r>
-      <w:r>
-        <w:rPr>
-          <w:szCs w:val="18"/>
-        </w:rPr>
-        <w:br/>
-      </w:r>
-    </w:p>
-    <w:p>
-      <w:pPr>
-        <w:pStyle w:val="Listenabsatz"/>
-        <w:numPr>
-          <w:ilvl w:val="0"/>
-          <w:numId w:val="5"/>
-        </w:numPr>
-      </w:pPr>
-      <w:r>
-        <w:t xml:space="preserve">Kopieren Sie die Datei </w:t>
-      </w:r>
-      <w:r>
-        <w:rPr>
-          <w:rStyle w:val="DateinamenundPfadeZchn"/>
-        </w:rPr>
-        <w:t>check_system_requirements.php</w:t>
-      </w:r>
-      <w:r>
-        <w:t xml:space="preserve"> ins Hauptverzeichnis Ihres Shops.</w:t>
-      </w:r>
-    </w:p>
-    <w:p>
-      <w:pPr>
-        <w:pStyle w:val="Listenabsatz"/>
-        <w:numPr>
-          <w:ilvl w:val="0"/>
-          <w:numId w:val="5"/>
-        </w:numPr>
-      </w:pPr>
-      <w:r>
-        <w:t xml:space="preserve">Rufen Sie in Ihrem Browser folgende URL auf: </w:t>
+        <w:t xml:space="preserve">Für Vertragskunden kann OXID eSales das Modul </w:t>
+      </w:r>
+      <w:r>
+        <w:t>installieren. Der Service "</w:t>
+      </w:r>
+      <w:r>
+        <w:t>Schutz vor Zahlungsausfällen durch automatisier</w:t>
+      </w:r>
+      <w:r>
+        <w:t>te Prüfung (creditPass)</w:t>
+      </w:r>
+      <w:r>
+        <w:t xml:space="preserve">" bietet Ihnen neben der Modulinstallation noch weitere Leistungen. Informationen und ein Formular zur Service-Anfrage finden Sie auf der OXID eSales Website unter </w:t>
       </w:r>
       <w:r>
         <w:rPr>
           <w:rStyle w:val="BenutzereingabenundCodeZchn"/>
         </w:rPr>
-        <w:t>www.ihroxideshop.de/check_system_requirements.php</w:t>
-      </w:r>
-      <w:r>
-        <w:br/>
-        <w:t xml:space="preserve">Ersetzen Sie </w:t>
-      </w:r>
-      <w:r>
-        <w:rPr>
-          <w:rStyle w:val="BenutzereingabenundCodeZchn"/>
-        </w:rPr>
-        <w:t>www.ihroxideshop.de</w:t>
-      </w:r>
-      <w:r>
-        <w:t xml:space="preserve"> durch Ihre eigene Shop-Adresse.</w:t>
-      </w:r>
-    </w:p>
-    <w:p>
-      <w:pPr>
-        <w:pStyle w:val="Listenabsatz"/>
-        <w:numPr>
-          <w:ilvl w:val="0"/>
-          <w:numId w:val="5"/>
-        </w:numPr>
-      </w:pPr>
-      <w:r>
-        <w:t>Ihnen wird im Browser angezeigt, ob die Systemvoraussetzungen erfüllt sind oder ob noch weitere Maßnahmen nötig sind. Wenden Sie sich an Ihren Webhoster, wenn nicht alle Voraussetzungen erfüllt sind.</w:t>
-      </w:r>
-    </w:p>
-    <w:p>
-      <w:pPr>
-        <w:pStyle w:val="Warnungen"/>
-      </w:pPr>
-    </w:p>
-    <w:p>
-      <w:pPr>
-        <w:pStyle w:val="Warnungen"/>
-      </w:pPr>
-      <w:r>
-        <w:t>Hinweis:</w:t>
-      </w:r>
-      <w:r>
-        <w:rPr>
-          <w:b w:val="0"/>
-          <w:color w:val="auto"/>
-        </w:rPr>
-        <w:t xml:space="preserve"> Vergessen Sie nicht, die Prüfdatei nach dem erfolgreichen Test wieder zu entfernen.</w:t>
-      </w:r>
-    </w:p>
-    <w:p>
-      <w:pPr>
-        <w:pStyle w:val="berschrift1"/>
-      </w:pPr>
-      <w:bookmarkStart w:id="24" w:name="_Toc401927060"/>
-      <w:r>
-        <w:t>Installation</w:t>
-      </w:r>
-      <w:bookmarkEnd w:id="24"/>
-    </w:p>
-    <w:p>
-      <w:r>
-        <w:t>Diese</w:t>
-      </w:r>
-      <w:r>
-        <w:t>r</w:t>
-      </w:r>
-      <w:r>
-        <w:t xml:space="preserve"> </w:t>
-      </w:r>
-      <w:r>
-        <w:t>Abschnitt</w:t>
-      </w:r>
-      <w:r>
-        <w:t xml:space="preserve"> beschreibt </w:t>
-      </w:r>
-      <w:r>
-        <w:t xml:space="preserve">die Installation des Moduls für die OXID </w:t>
-      </w:r>
-      <w:proofErr w:type="spellStart"/>
-      <w:r>
-        <w:t>eShop</w:t>
-      </w:r>
-      <w:proofErr w:type="spellEnd"/>
-      <w:r>
-        <w:t xml:space="preserve"> Versionen CE 6.</w:t>
-      </w:r>
-      <w:r>
-        <w:t>x</w:t>
-      </w:r>
-      <w:r>
-        <w:t>, PE 6.</w:t>
-      </w:r>
-      <w:r>
-        <w:t xml:space="preserve">x </w:t>
-      </w:r>
-      <w:r>
-        <w:t>und EE 6.</w:t>
-      </w:r>
-      <w:r>
-        <w:t>x</w:t>
-      </w:r>
-      <w:r>
-        <w:t>. beschrieben. Lesen Sie bitte die komplette Dokumentation durch, bevor Sie mit der Installation</w:t>
-      </w:r>
-      <w:r>
-        <w:t xml:space="preserve"> </w:t>
-      </w:r>
-      <w:r>
-        <w:t>beginnen. Folgen Sie danach dieser Anleitung Schritt für Schritt.</w:t>
-      </w:r>
-    </w:p>
-    <w:p/>
-    <w:p>
-      <w:r>
-        <w:t xml:space="preserve">Für Vertragskunden kann OXID eSales das Modul </w:t>
-      </w:r>
-      <w:r>
-        <w:t>installieren. Der Service "</w:t>
-      </w:r>
-      <w:r>
-        <w:t>Schutz vor Zahlungsausfällen durch automatisier</w:t>
-      </w:r>
-      <w:r>
-        <w:t>te Prüfung (creditPass)</w:t>
-      </w:r>
-      <w:r>
-        <w:t xml:space="preserve">" bietet Ihnen neben der Modulinstallation noch weitere Leistungen. Informationen und ein Formular zur Service-Anfrage finden Sie auf der OXID eSales Website unter </w:t>
-      </w:r>
-      <w:r>
-        <w:rPr>
-          <w:rStyle w:val="BenutzereingabenundCodeZchn"/>
-        </w:rPr>
         <w:t>http://www.oxid-esales.com/de/support-services/services.html</w:t>
       </w:r>
       <w:r>
@@ -3855,197 +3740,33 @@
     <w:p>
       <w:pPr>
         <w:pStyle w:val="berschrift2"/>
-        <w:numPr>
-          <w:ilvl w:val="1"/>
-          <w:numId w:val="1"/>
-        </w:numPr>
         <w:ind w:hanging="1997"/>
       </w:pPr>
-      <w:bookmarkStart w:id="26" w:name="_Toc369536276"/>
-      <w:bookmarkStart w:id="27" w:name="_Toc401927061"/>
-      <w:proofErr w:type="spellStart"/>
-      <w:r>
-        <w:t>Vor</w:t>
-      </w:r>
-      <w:r>
-        <w:t>her</w:t>
-      </w:r>
-      <w:r>
-        <w:t>iges</w:t>
-      </w:r>
-      <w:proofErr w:type="spellEnd"/>
-      <w:r>
-        <w:t xml:space="preserve"> Modul </w:t>
-      </w:r>
-      <w:proofErr w:type="spellStart"/>
-      <w:r>
-        <w:t>entfernen</w:t>
-      </w:r>
+      <w:bookmarkStart w:id="26" w:name="_Toc363138679"/>
+      <w:bookmarkStart w:id="27" w:name="_Toc363138699"/>
+      <w:bookmarkStart w:id="28" w:name="_Toc367197245"/>
+      <w:bookmarkStart w:id="29" w:name="_Toc367275681"/>
+      <w:bookmarkStart w:id="30" w:name="_Toc368046713"/>
+      <w:bookmarkStart w:id="31" w:name="_Toc368047567"/>
+      <w:bookmarkStart w:id="32" w:name="_Toc368048478"/>
+      <w:bookmarkStart w:id="33" w:name="_Toc368386934"/>
+      <w:bookmarkStart w:id="34" w:name="_Toc337645509"/>
+      <w:bookmarkStart w:id="35" w:name="_Toc337651797"/>
+      <w:bookmarkStart w:id="36" w:name="_Toc349642075"/>
+      <w:bookmarkStart w:id="37" w:name="_Toc349643154"/>
+      <w:bookmarkStart w:id="38" w:name="_Toc354657452"/>
+      <w:bookmarkStart w:id="39" w:name="_Toc355611714"/>
+      <w:bookmarkStart w:id="40" w:name="_Toc363138680"/>
+      <w:bookmarkStart w:id="41" w:name="_Toc363138700"/>
+      <w:bookmarkStart w:id="42" w:name="_Toc367197246"/>
+      <w:bookmarkStart w:id="43" w:name="_Toc367275682"/>
+      <w:bookmarkStart w:id="44" w:name="_Toc368046714"/>
+      <w:bookmarkStart w:id="45" w:name="_Toc368047568"/>
+      <w:bookmarkStart w:id="46" w:name="_Toc368048479"/>
+      <w:bookmarkStart w:id="47" w:name="_Toc368386935"/>
+      <w:bookmarkStart w:id="48" w:name="_Toc401927062"/>
       <w:bookmarkEnd w:id="26"/>
       <w:bookmarkEnd w:id="27"/>
-      <w:proofErr w:type="spellEnd"/>
-    </w:p>
-    <w:p>
-      <w:r>
-        <w:t>Wenn</w:t>
-      </w:r>
-      <w:r>
-        <w:t xml:space="preserve"> Sie in Ihrem OXID eShop </w:t>
-      </w:r>
-      <w:r>
-        <w:t>bereits das Modul im Einsatz hatten und ein Update der bestehenden Installation durchführen wollen</w:t>
-      </w:r>
-      <w:r>
-        <w:t xml:space="preserve">, </w:t>
-      </w:r>
-      <w:r>
-        <w:t xml:space="preserve">müssen Sie das vorherige Model komplett entfernen. </w:t>
-      </w:r>
-      <w:r>
-        <w:t>Fertigen Sie zuvor ein Backup Ihres Shops und der Datenbank an.</w:t>
-      </w:r>
-    </w:p>
-    <w:p/>
-    <w:p>
-      <w:pPr>
-        <w:pStyle w:val="Listenabsatz"/>
-        <w:numPr>
-          <w:ilvl w:val="0"/>
-          <w:numId w:val="7"/>
-        </w:numPr>
-      </w:pPr>
-      <w:r>
-        <w:t xml:space="preserve">Gehen Sie im Administrationsbereich des Shops zu </w:t>
-      </w:r>
-      <w:r>
-        <w:rPr>
-          <w:rStyle w:val="EingabefelderundNavigationsschritteZchn"/>
-        </w:rPr>
-        <w:t>Erweiterungen</w:t>
-      </w:r>
-      <w:r>
-        <w:t xml:space="preserve"> -&gt; </w:t>
-      </w:r>
-      <w:r>
-        <w:rPr>
-          <w:rStyle w:val="EingabefelderundNavigationsschritteZchn"/>
-        </w:rPr>
-        <w:t>Module</w:t>
-      </w:r>
-      <w:r>
-        <w:t>.</w:t>
-      </w:r>
-    </w:p>
-    <w:p>
-      <w:pPr>
-        <w:pStyle w:val="Listenabsatz"/>
-        <w:numPr>
-          <w:ilvl w:val="0"/>
-          <w:numId w:val="7"/>
-        </w:numPr>
-      </w:pPr>
-      <w:r>
-        <w:lastRenderedPageBreak/>
-        <w:t xml:space="preserve">Wählen Sie das Modul </w:t>
-      </w:r>
-      <w:r>
-        <w:t>creditPass</w:t>
-      </w:r>
-      <w:r>
-        <w:t xml:space="preserve"> aus und deaktivieren Sie es.</w:t>
-      </w:r>
-    </w:p>
-    <w:p>
-      <w:pPr>
-        <w:pStyle w:val="Listenabsatz"/>
-        <w:numPr>
-          <w:ilvl w:val="0"/>
-          <w:numId w:val="7"/>
-        </w:numPr>
-        <w:rPr>
-          <w:rStyle w:val="DateinamenundPfadeZchn"/>
-          <w:b w:val="0"/>
-          <w:i w:val="0"/>
-          <w:color w:val="auto"/>
-        </w:rPr>
-      </w:pPr>
-      <w:r>
-        <w:t xml:space="preserve">Löschen Sie das Verzeichnis </w:t>
-      </w:r>
-      <w:r>
-        <w:rPr>
-          <w:rStyle w:val="DateinamenundPfadeZchn"/>
-        </w:rPr>
-        <w:t>/modules/oe/</w:t>
-      </w:r>
-      <w:r>
-        <w:rPr>
-          <w:rStyle w:val="DateinamenundPfadeZchn"/>
-        </w:rPr>
-        <w:t>o</w:t>
-      </w:r>
-      <w:r>
-        <w:rPr>
-          <w:rStyle w:val="DateinamenundPfadeZchn"/>
-        </w:rPr>
-        <w:t>xid2creditpass</w:t>
-      </w:r>
-      <w:r>
-        <w:rPr>
-          <w:rStyle w:val="DateinamenundPfadeZchn"/>
-        </w:rPr>
-        <w:t>.</w:t>
-      </w:r>
-    </w:p>
-    <w:p>
-      <w:pPr>
-        <w:pStyle w:val="Listenabsatz"/>
-        <w:numPr>
-          <w:ilvl w:val="0"/>
-          <w:numId w:val="7"/>
-        </w:numPr>
-      </w:pPr>
-      <w:r>
-        <w:t xml:space="preserve">Gehen Sie im Administrationsbereich des Shops zur Modulverwaltung. Sie erhalten einen Hinweis, dass für ein registriertes Modul das Modulverzeichnis fehlt. Beantworten Sie die Frage, ob alle Modulinformationen entfernt werden sollen, indem Sie die Schaltfläche </w:t>
-      </w:r>
-      <w:r>
-        <w:rPr>
-          <w:rStyle w:val="EingabefelderundNavigationsschritteZchn"/>
-        </w:rPr>
-        <w:t>Ja</w:t>
-      </w:r>
-      <w:r>
-        <w:t xml:space="preserve"> drücken.</w:t>
-      </w:r>
-    </w:p>
-    <w:p>
-      <w:pPr>
-        <w:pStyle w:val="berschrift2"/>
-        <w:ind w:hanging="1997"/>
-      </w:pPr>
-      <w:bookmarkStart w:id="28" w:name="_Toc363138679"/>
-      <w:bookmarkStart w:id="29" w:name="_Toc363138699"/>
-      <w:bookmarkStart w:id="30" w:name="_Toc367197245"/>
-      <w:bookmarkStart w:id="31" w:name="_Toc367275681"/>
-      <w:bookmarkStart w:id="32" w:name="_Toc368046713"/>
-      <w:bookmarkStart w:id="33" w:name="_Toc368047567"/>
-      <w:bookmarkStart w:id="34" w:name="_Toc368048478"/>
-      <w:bookmarkStart w:id="35" w:name="_Toc368386934"/>
-      <w:bookmarkStart w:id="36" w:name="_Toc337645509"/>
-      <w:bookmarkStart w:id="37" w:name="_Toc337651797"/>
-      <w:bookmarkStart w:id="38" w:name="_Toc349642075"/>
-      <w:bookmarkStart w:id="39" w:name="_Toc349643154"/>
-      <w:bookmarkStart w:id="40" w:name="_Toc354657452"/>
-      <w:bookmarkStart w:id="41" w:name="_Toc355611714"/>
-      <w:bookmarkStart w:id="42" w:name="_Toc363138680"/>
-      <w:bookmarkStart w:id="43" w:name="_Toc363138700"/>
-      <w:bookmarkStart w:id="44" w:name="_Toc367197246"/>
-      <w:bookmarkStart w:id="45" w:name="_Toc367275682"/>
-      <w:bookmarkStart w:id="46" w:name="_Toc368046714"/>
-      <w:bookmarkStart w:id="47" w:name="_Toc368047568"/>
-      <w:bookmarkStart w:id="48" w:name="_Toc368048479"/>
-      <w:bookmarkStart w:id="49" w:name="_Toc368386935"/>
-      <w:bookmarkStart w:id="50" w:name="_Toc401927062"/>
       <w:bookmarkEnd w:id="28"/>
       <w:bookmarkEnd w:id="29"/>
       <w:bookmarkEnd w:id="30"/>
@@ -4066,60 +3787,57 @@
       <w:bookmarkEnd w:id="45"/>
       <w:bookmarkEnd w:id="46"/>
       <w:bookmarkEnd w:id="47"/>
+      <w:proofErr w:type="spellStart"/>
+      <w:r>
+        <w:t>Moduldateie</w:t>
+      </w:r>
+      <w:bookmarkEnd w:id="25"/>
+      <w:r>
+        <w:t>n</w:t>
+      </w:r>
+      <w:proofErr w:type="spellEnd"/>
+      <w:r>
+        <w:t xml:space="preserve"> </w:t>
+      </w:r>
       <w:bookmarkEnd w:id="48"/>
-      <w:bookmarkEnd w:id="49"/>
+      <w:r>
+        <w:t xml:space="preserve">via </w:t>
+      </w:r>
+      <w:r>
+        <w:t>C</w:t>
+      </w:r>
+      <w:r>
+        <w:t xml:space="preserve">omposer </w:t>
+      </w:r>
       <w:proofErr w:type="spellStart"/>
       <w:r>
-        <w:t>Moduldateie</w:t>
-      </w:r>
-      <w:bookmarkEnd w:id="25"/>
-      <w:r>
-        <w:t>n</w:t>
+        <w:t>installieren</w:t>
       </w:r>
       <w:proofErr w:type="spellEnd"/>
+    </w:p>
+    <w:p>
+      <w:pPr>
+        <w:ind w:left="60"/>
+      </w:pPr>
+      <w:r>
+        <w:t>D</w:t>
+      </w:r>
+      <w:r>
+        <w:t xml:space="preserve">as Modul </w:t>
+      </w:r>
+      <w:r>
+        <w:t xml:space="preserve">wird </w:t>
+      </w:r>
+      <w:r>
+        <w:t>aus dem Repository heruntergeladen und installiert. Dazu wird per Konsole folgendes Composer-Kommando im Hauptverzeichnis des Shops ausgeführt, in welchem sich</w:t>
+      </w:r>
+      <w:r>
+        <w:t xml:space="preserve"> die Datei</w:t>
+      </w:r>
       <w:r>
         <w:t xml:space="preserve"> </w:t>
       </w:r>
-      <w:bookmarkEnd w:id="50"/>
-      <w:r>
-        <w:t xml:space="preserve">via </w:t>
-      </w:r>
-      <w:r>
-        <w:t>C</w:t>
-      </w:r>
-      <w:r>
-        <w:t xml:space="preserve">omposer </w:t>
-      </w:r>
       <w:proofErr w:type="spellStart"/>
-      <w:r>
-        <w:t>installieren</w:t>
-      </w:r>
-      <w:proofErr w:type="spellEnd"/>
-    </w:p>
-    <w:p>
-      <w:pPr>
-        <w:ind w:left="60"/>
-      </w:pPr>
-      <w:r>
-        <w:t>D</w:t>
-      </w:r>
-      <w:r>
-        <w:t xml:space="preserve">as Modul </w:t>
-      </w:r>
-      <w:r>
-        <w:t xml:space="preserve">wird </w:t>
-      </w:r>
-      <w:r>
-        <w:t>aus dem Repository heruntergeladen und installiert. Dazu wird per Konsole folgendes Composer-Kommando im Hauptverzeichnis des Shops ausgeführt, in welchem sich</w:t>
-      </w:r>
-      <w:r>
-        <w:t xml:space="preserve"> die Datei</w:t>
-      </w:r>
-      <w:r>
-        <w:t xml:space="preserve"> </w:t>
-      </w:r>
-      <w:proofErr w:type="spellStart"/>
-      <w:proofErr w:type="gramStart"/>
       <w:r>
         <w:rPr>
           <w:i/>
@@ -4128,7 +3846,6 @@
         <w:t>composer.json</w:t>
       </w:r>
       <w:proofErr w:type="spellEnd"/>
-      <w:proofErr w:type="gramEnd"/>
       <w:r>
         <w:t xml:space="preserve"> befindet:</w:t>
       </w:r>
@@ -4143,11 +3860,13 @@
         <w:ind w:left="360"/>
         <w:rPr>
           <w:rStyle w:val="BenutzereingabenundCodeZchn"/>
+          <w:lang w:val="en-GB"/>
         </w:rPr>
       </w:pPr>
       <w:r>
         <w:rPr>
           <w:rStyle w:val="BenutzereingabenundCodeZchn"/>
+          <w:lang w:val="en-GB"/>
         </w:rPr>
         <w:t xml:space="preserve">composer require </w:t>
       </w:r>
@@ -4155,6 +3874,7 @@
       <w:r>
         <w:rPr>
           <w:rStyle w:val="BenutzereingabenundCodeZchn"/>
+          <w:lang w:val="en-GB"/>
         </w:rPr>
         <w:t>oxid</w:t>
       </w:r>
@@ -4162,14 +3882,15 @@
       <w:r>
         <w:rPr>
           <w:rStyle w:val="BenutzereingabenundCodeZchn"/>
+          <w:lang w:val="en-GB"/>
         </w:rPr>
         <w:t>-professional-services/</w:t>
       </w:r>
       <w:proofErr w:type="spellStart"/>
-      <w:proofErr w:type="gramStart"/>
       <w:r>
         <w:rPr>
           <w:rStyle w:val="BenutzereingabenundCodeZchn"/>
+          <w:lang w:val="en-GB"/>
         </w:rPr>
         <w:t>creditpass</w:t>
       </w:r>
@@ -4177,19 +3898,14 @@
       <w:r>
         <w:rPr>
           <w:rStyle w:val="BenutzereingabenundCodeZchn"/>
-        </w:rPr>
-        <w:t>:^</w:t>
-      </w:r>
-      <w:proofErr w:type="gramEnd"/>
+          <w:lang w:val="en-GB"/>
+        </w:rPr>
+        <w:t>:^4.0.</w:t>
+      </w:r>
       <w:r>
         <w:rPr>
           <w:rStyle w:val="BenutzereingabenundCodeZchn"/>
-        </w:rPr>
-        <w:t>4.0.</w:t>
-      </w:r>
-      <w:r>
-        <w:rPr>
-          <w:rStyle w:val="BenutzereingabenundCodeZchn"/>
+          <w:lang w:val="en-GB"/>
         </w:rPr>
         <w:t>0</w:t>
       </w:r>
@@ -4202,7 +3918,7 @@
           <w:lang w:val="de-DE"/>
         </w:rPr>
       </w:pPr>
-      <w:bookmarkStart w:id="51" w:name="_Toc401927063"/>
+      <w:bookmarkStart w:id="49" w:name="_Toc401927063"/>
       <w:r>
         <w:rPr>
           <w:lang w:val="de-DE"/>
@@ -4229,7 +3945,7 @@
         </w:rPr>
         <w:t xml:space="preserve"> ändern</w:t>
       </w:r>
-      <w:bookmarkEnd w:id="51"/>
+      <w:bookmarkEnd w:id="49"/>
       <w:r>
         <w:rPr>
           <w:lang w:val="de-DE"/>
@@ -4493,22 +4209,24 @@
           <w:lang w:val="de-DE"/>
         </w:rPr>
       </w:pPr>
-      <w:bookmarkStart w:id="52" w:name="_Toc337651802"/>
-      <w:bookmarkStart w:id="53" w:name="_Toc349642080"/>
-      <w:bookmarkStart w:id="54" w:name="_Toc349643159"/>
-      <w:bookmarkStart w:id="55" w:name="_Toc354657457"/>
-      <w:bookmarkStart w:id="56" w:name="_Toc355611719"/>
-      <w:bookmarkStart w:id="57" w:name="_Toc363138684"/>
-      <w:bookmarkStart w:id="58" w:name="_Toc363138704"/>
-      <w:bookmarkStart w:id="59" w:name="_Toc367197250"/>
-      <w:bookmarkStart w:id="60" w:name="_Toc367275686"/>
-      <w:bookmarkStart w:id="61" w:name="_Toc368046718"/>
-      <w:bookmarkStart w:id="62" w:name="_Toc368047572"/>
-      <w:bookmarkStart w:id="63" w:name="_Toc368048483"/>
-      <w:bookmarkStart w:id="64" w:name="_Toc368386939"/>
-      <w:bookmarkStart w:id="65" w:name="_Ref196626926"/>
-      <w:bookmarkStart w:id="66" w:name="_Toc401927064"/>
-      <w:bookmarkStart w:id="67" w:name="_Ref196626940"/>
+      <w:bookmarkStart w:id="50" w:name="_Toc337651802"/>
+      <w:bookmarkStart w:id="51" w:name="_Toc349642080"/>
+      <w:bookmarkStart w:id="52" w:name="_Toc349643159"/>
+      <w:bookmarkStart w:id="53" w:name="_Toc354657457"/>
+      <w:bookmarkStart w:id="54" w:name="_Toc355611719"/>
+      <w:bookmarkStart w:id="55" w:name="_Toc363138684"/>
+      <w:bookmarkStart w:id="56" w:name="_Toc363138704"/>
+      <w:bookmarkStart w:id="57" w:name="_Toc367197250"/>
+      <w:bookmarkStart w:id="58" w:name="_Toc367275686"/>
+      <w:bookmarkStart w:id="59" w:name="_Toc368046718"/>
+      <w:bookmarkStart w:id="60" w:name="_Toc368047572"/>
+      <w:bookmarkStart w:id="61" w:name="_Toc368048483"/>
+      <w:bookmarkStart w:id="62" w:name="_Toc368386939"/>
+      <w:bookmarkStart w:id="63" w:name="_Ref196626926"/>
+      <w:bookmarkStart w:id="64" w:name="_Toc401927064"/>
+      <w:bookmarkStart w:id="65" w:name="_Ref196626940"/>
+      <w:bookmarkEnd w:id="50"/>
+      <w:bookmarkEnd w:id="51"/>
       <w:bookmarkEnd w:id="52"/>
       <w:bookmarkEnd w:id="53"/>
       <w:bookmarkEnd w:id="54"/>
@@ -4520,102 +4238,114 @@
       <w:bookmarkEnd w:id="60"/>
       <w:bookmarkEnd w:id="61"/>
       <w:bookmarkEnd w:id="62"/>
+      <w:r>
+        <w:rPr>
+          <w:lang w:val="de-DE"/>
+        </w:rPr>
+        <w:lastRenderedPageBreak/>
+        <w:t xml:space="preserve">Modul </w:t>
+      </w:r>
       <w:bookmarkEnd w:id="63"/>
+      <w:r>
+        <w:rPr>
+          <w:lang w:val="de-DE"/>
+        </w:rPr>
+        <w:t>aktivieren</w:t>
+      </w:r>
       <w:bookmarkEnd w:id="64"/>
-      <w:r>
-        <w:rPr>
-          <w:lang w:val="de-DE"/>
-        </w:rPr>
-        <w:t xml:space="preserve">Modul </w:t>
-      </w:r>
+    </w:p>
+    <w:p>
+      <w:r>
+        <w:t xml:space="preserve">Das Modul </w:t>
+      </w:r>
+      <w:r>
+        <w:t>creditPass</w:t>
+      </w:r>
+      <w:r>
+        <w:t xml:space="preserve"> muss im Shop aktiviert werden. </w:t>
+      </w:r>
+      <w:r>
+        <w:t xml:space="preserve">Gehen Sie </w:t>
+      </w:r>
+      <w:r>
+        <w:t xml:space="preserve">dafür </w:t>
+      </w:r>
+      <w:r>
+        <w:t xml:space="preserve">im Administrationsbereich des Shops zu </w:t>
+      </w:r>
+      <w:r>
+        <w:rPr>
+          <w:rStyle w:val="EingabefelderundNavigationsschritteZchn"/>
+        </w:rPr>
+        <w:t>Erweiterungen</w:t>
+      </w:r>
+      <w:r>
+        <w:t xml:space="preserve"> -&gt; </w:t>
+      </w:r>
+      <w:r>
+        <w:rPr>
+          <w:rStyle w:val="EingabefelderundNavigationsschritteZchn"/>
+        </w:rPr>
+        <w:t>Module</w:t>
+      </w:r>
+      <w:r>
+        <w:t>.</w:t>
+      </w:r>
+      <w:r>
+        <w:t xml:space="preserve"> </w:t>
+      </w:r>
+      <w:r>
+        <w:t xml:space="preserve">In der Registerkarte </w:t>
+      </w:r>
+      <w:r>
+        <w:rPr>
+          <w:rStyle w:val="EingabefelderundNavigationsschritteZchn"/>
+        </w:rPr>
+        <w:t>Stamm</w:t>
+      </w:r>
+      <w:r>
+        <w:t xml:space="preserve"> </w:t>
+      </w:r>
+      <w:r>
+        <w:t xml:space="preserve">des Moduls </w:t>
+      </w:r>
+      <w:r>
+        <w:t xml:space="preserve">drücken Sie auf die Schaltfläche </w:t>
+      </w:r>
+      <w:r>
+        <w:rPr>
+          <w:rStyle w:val="EingabefelderundNavigationsschritteZchn"/>
+        </w:rPr>
+        <w:t>Aktivieren</w:t>
+      </w:r>
+      <w:r>
+        <w:t>.</w:t>
+      </w:r>
+      <w:r>
+        <w:t xml:space="preserve"> Während der Aktivierung findet eine Systemprüfung statt. Sollten die Systemvoraussetzungen nicht erfüllt werden, erhalten Sie eine entsprechende Mitteilung.</w:t>
+      </w:r>
+      <w:r>
+        <w:t xml:space="preserve"> Wenden Sie sich </w:t>
+      </w:r>
+      <w:r>
+        <w:t xml:space="preserve">dazu </w:t>
+      </w:r>
+      <w:r>
+        <w:t>an Ihren Webhoster.</w:t>
+      </w:r>
+    </w:p>
+    <w:p/>
+    <w:p>
+      <w:pPr>
+        <w:pStyle w:val="berschrift1"/>
+      </w:pPr>
+      <w:bookmarkStart w:id="66" w:name="_Toc401927065"/>
       <w:bookmarkEnd w:id="65"/>
-      <w:r>
-        <w:rPr>
-          <w:lang w:val="de-DE"/>
-        </w:rPr>
-        <w:t>aktivieren</w:t>
+      <w:proofErr w:type="spellStart"/>
+      <w:r>
+        <w:t>Konfiguration</w:t>
       </w:r>
       <w:bookmarkEnd w:id="66"/>
-    </w:p>
-    <w:p>
-      <w:r>
-        <w:t xml:space="preserve">Das Modul </w:t>
-      </w:r>
-      <w:r>
-        <w:t>creditPass</w:t>
-      </w:r>
-      <w:r>
-        <w:t xml:space="preserve"> muss im Shop aktiviert werden. </w:t>
-      </w:r>
-      <w:r>
-        <w:t xml:space="preserve">Gehen Sie </w:t>
-      </w:r>
-      <w:r>
-        <w:t xml:space="preserve">dafür </w:t>
-      </w:r>
-      <w:r>
-        <w:t xml:space="preserve">im Administrationsbereich des Shops zu </w:t>
-      </w:r>
-      <w:r>
-        <w:rPr>
-          <w:rStyle w:val="EingabefelderundNavigationsschritteZchn"/>
-        </w:rPr>
-        <w:t>Erweiterungen</w:t>
-      </w:r>
-      <w:r>
-        <w:t xml:space="preserve"> -&gt; </w:t>
-      </w:r>
-      <w:r>
-        <w:rPr>
-          <w:rStyle w:val="EingabefelderundNavigationsschritteZchn"/>
-        </w:rPr>
-        <w:t>Module</w:t>
-      </w:r>
-      <w:r>
-        <w:t>.</w:t>
-      </w:r>
-      <w:r>
-        <w:t xml:space="preserve"> </w:t>
-      </w:r>
-      <w:r>
-        <w:t xml:space="preserve">In der Registerkarte </w:t>
-      </w:r>
-      <w:r>
-        <w:rPr>
-          <w:rStyle w:val="EingabefelderundNavigationsschritteZchn"/>
-        </w:rPr>
-        <w:t>Stamm</w:t>
-      </w:r>
-      <w:r>
-        <w:t xml:space="preserve"> </w:t>
-      </w:r>
-      <w:r>
-        <w:t xml:space="preserve">des Moduls </w:t>
-      </w:r>
-      <w:r>
-        <w:t xml:space="preserve">drücken Sie auf die Schaltfläche </w:t>
-      </w:r>
-      <w:r>
-        <w:rPr>
-          <w:rStyle w:val="EingabefelderundNavigationsschritteZchn"/>
-        </w:rPr>
-        <w:t>Aktivieren</w:t>
-      </w:r>
-      <w:r>
-        <w:t>.</w:t>
-      </w:r>
-    </w:p>
-    <w:p>
-      <w:pPr>
-        <w:pStyle w:val="berschrift1"/>
-      </w:pPr>
-      <w:bookmarkStart w:id="68" w:name="_Toc401927065"/>
-      <w:bookmarkEnd w:id="67"/>
-      <w:proofErr w:type="spellStart"/>
-      <w:r>
-        <w:t>Konfiguration</w:t>
-      </w:r>
-      <w:bookmarkEnd w:id="68"/>
       <w:proofErr w:type="spellEnd"/>
     </w:p>
     <w:p>
@@ -4711,7 +4441,6 @@
         </w:rPr>
       </w:pPr>
       <w:r>
-        <w:lastRenderedPageBreak/>
         <w:t>Hinweis</w:t>
       </w:r>
       <w:r>
@@ -4773,7 +4502,7 @@
         <w:pStyle w:val="berschrift2"/>
         <w:ind w:hanging="1997"/>
       </w:pPr>
-      <w:bookmarkStart w:id="69" w:name="_Toc401927066"/>
+      <w:bookmarkStart w:id="67" w:name="_Toc401927066"/>
       <w:proofErr w:type="spellStart"/>
       <w:r>
         <w:lastRenderedPageBreak/>
@@ -4787,14 +4516,14 @@
       <w:r>
         <w:t>Einstellungen</w:t>
       </w:r>
-      <w:bookmarkEnd w:id="69"/>
+      <w:bookmarkEnd w:id="67"/>
       <w:proofErr w:type="spellEnd"/>
     </w:p>
     <w:p>
       <w:pPr>
         <w:pStyle w:val="berschrift3"/>
       </w:pPr>
-      <w:bookmarkStart w:id="70" w:name="_Toc401927067"/>
+      <w:bookmarkStart w:id="68" w:name="_Toc401927067"/>
       <w:r>
         <w:rPr>
           <w:noProof/>
@@ -4926,7 +4655,7 @@
                 <v:stroke joinstyle="miter"/>
                 <v:path gradientshapeok="t" o:connecttype="rect"/>
               </v:shapetype>
-              <v:shape id="Textfeld 14" o:spid="_x0000_s1026" type="#_x0000_t202" style="position:absolute;left:0;text-align:left;margin-left:0;margin-top:219.7pt;width:481.85pt;height:.05pt;z-index:251670528;visibility:visible;mso-wrap-style:square;mso-wrap-distance-left:9pt;mso-wrap-distance-top:0;mso-wrap-distance-right:9pt;mso-wrap-distance-bottom:0;mso-position-horizontal:absolute;mso-position-horizontal-relative:text;mso-position-vertical:absolute;mso-position-vertical-relative:text;v-text-anchor:top" o:gfxdata="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" stroked="f">
+              <v:shape id="Textfeld 14" o:spid="_x0000_s1026" type="#_x0000_t202" style="position:absolute;left:0;text-align:left;margin-left:0;margin-top:219.7pt;width:481.85pt;height:.05pt;z-index:251670528;visibility:visible;mso-wrap-style:square;mso-wrap-distance-left:9pt;mso-wrap-distance-top:0;mso-wrap-distance-right:9pt;mso-wrap-distance-bottom:0;mso-position-horizontal:absolute;mso-position-horizontal-relative:text;mso-position-vertical:absolute;mso-position-vertical-relative:text;v-text-anchor:top" o:gfxdata="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" stroked="f">
                 <v:textbox style="mso-fit-shape-to-text:t" inset="0,0,0,0">
                   <w:txbxContent>
                     <w:p>
@@ -5067,7 +4796,7 @@
       <w:r>
         <w:t>aus</w:t>
       </w:r>
-      <w:bookmarkEnd w:id="70"/>
+      <w:bookmarkEnd w:id="68"/>
       <w:proofErr w:type="spellEnd"/>
     </w:p>
     <w:p>
@@ -5079,12 +4808,12 @@
       <w:pPr>
         <w:pStyle w:val="berschrift3"/>
       </w:pPr>
-      <w:bookmarkStart w:id="71" w:name="_Toc401927068"/>
+      <w:bookmarkStart w:id="69" w:name="_Toc401927068"/>
       <w:proofErr w:type="spellStart"/>
       <w:r>
         <w:t>creditPass-Zugang</w:t>
       </w:r>
-      <w:bookmarkEnd w:id="71"/>
+      <w:bookmarkEnd w:id="69"/>
       <w:proofErr w:type="spellEnd"/>
     </w:p>
     <w:p>
@@ -5171,12 +4900,12 @@
       <w:pPr>
         <w:pStyle w:val="berschrift3"/>
       </w:pPr>
-      <w:bookmarkStart w:id="72" w:name="_Toc401927069"/>
+      <w:bookmarkStart w:id="70" w:name="_Toc401927069"/>
       <w:proofErr w:type="spellStart"/>
       <w:r>
         <w:t>Benutzergruppen</w:t>
       </w:r>
-      <w:bookmarkEnd w:id="72"/>
+      <w:bookmarkEnd w:id="70"/>
       <w:proofErr w:type="spellEnd"/>
     </w:p>
     <w:p>
@@ -5194,12 +4923,12 @@
       <w:pPr>
         <w:pStyle w:val="berschrift3"/>
       </w:pPr>
-      <w:bookmarkStart w:id="73" w:name="_Toc401927070"/>
+      <w:bookmarkStart w:id="71" w:name="_Toc401927070"/>
       <w:proofErr w:type="spellStart"/>
       <w:r>
         <w:t>Verarbeitungslogik</w:t>
       </w:r>
-      <w:bookmarkEnd w:id="73"/>
+      <w:bookmarkEnd w:id="71"/>
       <w:proofErr w:type="spellEnd"/>
     </w:p>
     <w:p>
@@ -5421,14 +5150,14 @@
           <w:lang w:val="de-DE"/>
         </w:rPr>
       </w:pPr>
-      <w:bookmarkStart w:id="74" w:name="_Toc401927071"/>
+      <w:bookmarkStart w:id="72" w:name="_Toc401927071"/>
       <w:r>
         <w:rPr>
           <w:lang w:val="de-DE"/>
         </w:rPr>
         <w:t>Fehlermeldung bei Ablehnung der Zahlungsart</w:t>
       </w:r>
-      <w:bookmarkEnd w:id="74"/>
+      <w:bookmarkEnd w:id="72"/>
     </w:p>
     <w:p>
       <w:r>
@@ -5445,11 +5174,11 @@
       <w:pPr>
         <w:pStyle w:val="berschrift3"/>
       </w:pPr>
-      <w:bookmarkStart w:id="75" w:name="_Toc401927072"/>
+      <w:bookmarkStart w:id="73" w:name="_Toc401927072"/>
       <w:r>
         <w:t>Test &amp; Debug</w:t>
       </w:r>
-      <w:bookmarkEnd w:id="75"/>
+      <w:bookmarkEnd w:id="73"/>
     </w:p>
     <w:p>
       <w:pPr>
@@ -5694,7 +5423,7 @@
         <w:pStyle w:val="berschrift2"/>
         <w:ind w:hanging="1997"/>
       </w:pPr>
-      <w:bookmarkStart w:id="76" w:name="_Toc401927073"/>
+      <w:bookmarkStart w:id="74" w:name="_Toc401927073"/>
       <w:proofErr w:type="spellStart"/>
       <w:r>
         <w:t>Registerkarte</w:t>
@@ -5707,7 +5436,7 @@
       <w:r>
         <w:t>Zahlungsarten</w:t>
       </w:r>
-      <w:bookmarkEnd w:id="76"/>
+      <w:bookmarkEnd w:id="74"/>
       <w:proofErr w:type="spellEnd"/>
     </w:p>
     <w:p>
@@ -5861,7 +5590,7 @@
           </mc:Choice>
           <mc:Fallback>
             <w:pict>
-              <v:shape w14:anchorId="12FBF7C9" id="Textfeld 16" o:spid="_x0000_s1027" type="#_x0000_t202" style="position:absolute;margin-left:0;margin-top:225.4pt;width:481.85pt;height:.05pt;z-index:251673600;visibility:visible;mso-wrap-style:square;mso-wrap-distance-left:9pt;mso-wrap-distance-top:0;mso-wrap-distance-right:9pt;mso-wrap-distance-bottom:0;mso-position-horizontal:absolute;mso-position-horizontal-relative:text;mso-position-vertical:absolute;mso-position-vertical-relative:text;v-text-anchor:top" o:gfxdata="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" stroked="f">
+              <v:shape w14:anchorId="12FBF7C9" id="Textfeld 16" o:spid="_x0000_s1027" type="#_x0000_t202" style="position:absolute;margin-left:0;margin-top:225.4pt;width:481.85pt;height:.05pt;z-index:251673600;visibility:visible;mso-wrap-style:square;mso-wrap-distance-left:9pt;mso-wrap-distance-top:0;mso-wrap-distance-right:9pt;mso-wrap-distance-bottom:0;mso-position-horizontal:absolute;mso-position-horizontal-relative:text;mso-position-vertical:absolute;mso-position-vertical-relative:text;v-text-anchor:top" o:gfxdata="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" stroked="f">
                 <v:textbox style="mso-fit-shape-to-text:t" inset="0,0,0,0">
                   <w:txbxContent>
                     <w:p>
@@ -6115,21 +5844,21 @@
           <w:lang w:val="de-DE"/>
         </w:rPr>
       </w:pPr>
-      <w:bookmarkStart w:id="77" w:name="_Toc401927074"/>
+      <w:bookmarkStart w:id="75" w:name="_Toc401927074"/>
       <w:r>
         <w:rPr>
           <w:lang w:val="de-DE"/>
         </w:rPr>
         <w:t>Funktionsbeschreibung</w:t>
       </w:r>
-      <w:bookmarkEnd w:id="77"/>
+      <w:bookmarkEnd w:id="75"/>
     </w:p>
     <w:p>
       <w:pPr>
         <w:pStyle w:val="berschrift2"/>
         <w:ind w:hanging="1997"/>
       </w:pPr>
-      <w:bookmarkStart w:id="78" w:name="_Toc401927075"/>
+      <w:bookmarkStart w:id="76" w:name="_Toc401927075"/>
       <w:proofErr w:type="spellStart"/>
       <w:r>
         <w:t>creditPass</w:t>
@@ -6150,7 +5879,7 @@
       <w:r>
         <w:t>Bestellprozess</w:t>
       </w:r>
-      <w:bookmarkEnd w:id="78"/>
+      <w:bookmarkEnd w:id="76"/>
       <w:proofErr w:type="spellEnd"/>
     </w:p>
     <w:p/>
@@ -6349,7 +6078,7 @@
         <w:pStyle w:val="berschrift2"/>
         <w:ind w:hanging="1997"/>
       </w:pPr>
-      <w:bookmarkStart w:id="79" w:name="_Toc401927076"/>
+      <w:bookmarkStart w:id="77" w:name="_Toc401927076"/>
       <w:proofErr w:type="spellStart"/>
       <w:r>
         <w:lastRenderedPageBreak/>
@@ -6366,7 +6095,7 @@
       <w:r>
         <w:t>-Prüfungen</w:t>
       </w:r>
-      <w:bookmarkEnd w:id="79"/>
+      <w:bookmarkEnd w:id="77"/>
       <w:proofErr w:type="spellEnd"/>
     </w:p>
     <w:p>
@@ -6574,7 +6303,7 @@
           </mc:Choice>
           <mc:Fallback>
             <w:pict>
-              <v:shape w14:anchorId="4E7E336D" id="Textfeld 8" o:spid="_x0000_s1028" type="#_x0000_t202" style="position:absolute;margin-left:0;margin-top:280.4pt;width:481.85pt;height:.05pt;z-index:251661312;visibility:visible;mso-wrap-style:square;mso-wrap-distance-left:9pt;mso-wrap-distance-top:0;mso-wrap-distance-right:9pt;mso-wrap-distance-bottom:0;mso-position-horizontal:absolute;mso-position-horizontal-relative:text;mso-position-vertical:absolute;mso-position-vertical-relative:text;v-text-anchor:top" o:gfxdata="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" stroked="f">
+              <v:shape w14:anchorId="4E7E336D" id="Textfeld 8" o:spid="_x0000_s1028" type="#_x0000_t202" style="position:absolute;margin-left:0;margin-top:280.4pt;width:481.85pt;height:.05pt;z-index:251661312;visibility:visible;mso-wrap-style:square;mso-wrap-distance-left:9pt;mso-wrap-distance-top:0;mso-wrap-distance-right:9pt;mso-wrap-distance-bottom:0;mso-position-horizontal:absolute;mso-position-horizontal-relative:text;mso-position-vertical:absolute;mso-position-vertical-relative:text;v-text-anchor:top" o:gfxdata="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" stroked="f">
                 <v:textbox style="mso-fit-shape-to-text:t" inset="0,0,0,0">
                   <w:txbxContent>
                     <w:p>
@@ -6855,7 +6584,7 @@
         <w:pStyle w:val="berschrift2"/>
         <w:ind w:hanging="1997"/>
       </w:pPr>
-      <w:bookmarkStart w:id="80" w:name="_Toc401927077"/>
+      <w:bookmarkStart w:id="78" w:name="_Toc401927077"/>
       <w:proofErr w:type="spellStart"/>
       <w:r>
         <w:t>creditPass</w:t>
@@ -6876,7 +6605,7 @@
       <w:r>
         <w:t>Bestellung</w:t>
       </w:r>
-      <w:bookmarkEnd w:id="80"/>
+      <w:bookmarkEnd w:id="78"/>
       <w:proofErr w:type="spellEnd"/>
     </w:p>
     <w:p>
@@ -7045,7 +6774,7 @@
           </mc:Choice>
           <mc:Fallback>
             <w:pict>
-              <v:shape w14:anchorId="5299A0EC" id="Textfeld 11" o:spid="_x0000_s1029" type="#_x0000_t202" style="position:absolute;margin-left:0;margin-top:195.65pt;width:481.85pt;height:.05pt;z-index:251665408;visibility:visible;mso-wrap-style:square;mso-wrap-distance-left:9pt;mso-wrap-distance-top:0;mso-wrap-distance-right:9pt;mso-wrap-distance-bottom:0;mso-position-horizontal:absolute;mso-position-horizontal-relative:text;mso-position-vertical:absolute;mso-position-vertical-relative:text;v-text-anchor:top" o:gfxdata="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" stroked="f">
+              <v:shape w14:anchorId="5299A0EC" id="Textfeld 11" o:spid="_x0000_s1029" type="#_x0000_t202" style="position:absolute;margin-left:0;margin-top:195.65pt;width:481.85pt;height:.05pt;z-index:251665408;visibility:visible;mso-wrap-style:square;mso-wrap-distance-left:9pt;mso-wrap-distance-top:0;mso-wrap-distance-right:9pt;mso-wrap-distance-bottom:0;mso-position-horizontal:absolute;mso-position-horizontal-relative:text;mso-position-vertical:absolute;mso-position-vertical-relative:text;v-text-anchor:top" o:gfxdata="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" stroked="f">
                 <v:textbox style="mso-fit-shape-to-text:t" inset="0,0,0,0">
                   <w:txbxContent>
                     <w:p>
@@ -7218,7 +6947,7 @@
         <w:pStyle w:val="berschrift2"/>
         <w:ind w:hanging="1997"/>
       </w:pPr>
-      <w:bookmarkStart w:id="81" w:name="_Toc401927078"/>
+      <w:bookmarkStart w:id="79" w:name="_Toc401927078"/>
       <w:proofErr w:type="spellStart"/>
       <w:r>
         <w:t>creditPass</w:t>
@@ -7239,7 +6968,7 @@
       <w:r>
         <w:t>Benutzer</w:t>
       </w:r>
-      <w:bookmarkEnd w:id="81"/>
+      <w:bookmarkEnd w:id="79"/>
       <w:proofErr w:type="spellEnd"/>
     </w:p>
     <w:p>
@@ -7390,7 +7119,7 @@
           </mc:Choice>
           <mc:Fallback>
             <w:pict>
-              <v:shape w14:anchorId="142E9C33" id="Textfeld 12" o:spid="_x0000_s1030" type="#_x0000_t202" style="position:absolute;margin-left:0;margin-top:194.9pt;width:481.85pt;height:.05pt;z-index:251667456;visibility:visible;mso-wrap-style:square;mso-wrap-distance-left:9pt;mso-wrap-distance-top:0;mso-wrap-distance-right:9pt;mso-wrap-distance-bottom:0;mso-position-horizontal:absolute;mso-position-horizontal-relative:text;mso-position-vertical:absolute;mso-position-vertical-relative:text;v-text-anchor:top" o:gfxdata="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" stroked="f">
+              <v:shape w14:anchorId="142E9C33" id="Textfeld 12" o:spid="_x0000_s1030" type="#_x0000_t202" style="position:absolute;margin-left:0;margin-top:194.9pt;width:481.85pt;height:.05pt;z-index:251667456;visibility:visible;mso-wrap-style:square;mso-wrap-distance-left:9pt;mso-wrap-distance-top:0;mso-wrap-distance-right:9pt;mso-wrap-distance-bottom:0;mso-position-horizontal:absolute;mso-position-horizontal-relative:text;mso-position-vertical:absolute;mso-position-vertical-relative:text;v-text-anchor:top" o:gfxdata="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" stroked="f">
                 <v:textbox style="mso-fit-shape-to-text:t" inset="0,0,0,0">
                   <w:txbxContent>
                     <w:p>
@@ -7535,14 +7264,14 @@
           <w:lang w:val="de-DE"/>
         </w:rPr>
       </w:pPr>
-      <w:bookmarkStart w:id="82" w:name="_Toc401927079"/>
+      <w:bookmarkStart w:id="80" w:name="_Toc401927079"/>
       <w:r>
         <w:rPr>
           <w:lang w:val="de-DE"/>
         </w:rPr>
         <w:t>Änderungen zur Vorgängerversion 3.0.0</w:t>
       </w:r>
-      <w:bookmarkEnd w:id="82"/>
+      <w:bookmarkEnd w:id="80"/>
     </w:p>
     <w:p>
       <w:pPr>
@@ -7650,7 +7379,214 @@
       <mc:AlternateContent>
         <mc:Choice Requires="wps">
           <w:drawing>
-            <wp:anchor distT="0" distB="0" distL="114300" distR="114300" simplePos="0" relativeHeight="251656704" behindDoc="0" locked="0" layoutInCell="1" allowOverlap="1" wp14:anchorId="09CCC806" wp14:editId="70782921">
+            <wp:anchor distT="0" distB="0" distL="114300" distR="114300" simplePos="0" relativeHeight="251659264" behindDoc="0" locked="0" layoutInCell="1" allowOverlap="1" wp14:anchorId="102253F1" wp14:editId="6FA64731">
+              <wp:simplePos x="0" y="0"/>
+              <wp:positionH relativeFrom="column">
+                <wp:posOffset>5347970</wp:posOffset>
+              </wp:positionH>
+              <wp:positionV relativeFrom="paragraph">
+                <wp:posOffset>-381000</wp:posOffset>
+              </wp:positionV>
+              <wp:extent cx="553720" cy="425450"/>
+              <wp:effectExtent l="0" t="0" r="0" b="0"/>
+              <wp:wrapSquare wrapText="bothSides"/>
+              <wp:docPr id="3" name="Text Box 21"/>
+              <wp:cNvGraphicFramePr>
+                <a:graphicFrameLocks xmlns:a="http://schemas.openxmlformats.org/drawingml/2006/main"/>
+              </wp:cNvGraphicFramePr>
+              <a:graphic xmlns:a="http://schemas.openxmlformats.org/drawingml/2006/main">
+                <a:graphicData uri="http://schemas.microsoft.com/office/word/2010/wordprocessingShape">
+                  <wps:wsp>
+                    <wps:cNvSpPr txBox="1">
+                      <a:spLocks noChangeArrowheads="1"/>
+                    </wps:cNvSpPr>
+                    <wps:spPr bwMode="auto">
+                      <a:xfrm>
+                        <a:off x="0" y="0"/>
+                        <a:ext cx="553720" cy="425450"/>
+                      </a:xfrm>
+                      <a:prstGeom prst="rect">
+                        <a:avLst/>
+                      </a:prstGeom>
+                      <a:noFill/>
+                      <a:ln>
+                        <a:noFill/>
+                      </a:ln>
+                      <a:extLst>
+                        <a:ext uri="{909E8E84-426E-40DD-AFC4-6F175D3DCCD1}">
+                          <a14:hiddenFill xmlns:a14="http://schemas.microsoft.com/office/drawing/2010/main">
+                            <a:solidFill>
+                              <a:srgbClr val="FFFFFF"/>
+                            </a:solidFill>
+                          </a14:hiddenFill>
+                        </a:ext>
+                        <a:ext uri="{91240B29-F687-4F45-9708-019B960494DF}">
+                          <a14:hiddenLine xmlns:a14="http://schemas.microsoft.com/office/drawing/2010/main" w="9525">
+                            <a:solidFill>
+                              <a:srgbClr val="000000"/>
+                            </a:solidFill>
+                            <a:miter lim="800000"/>
+                            <a:headEnd/>
+                            <a:tailEnd/>
+                          </a14:hiddenLine>
+                        </a:ext>
+                      </a:extLst>
+                    </wps:spPr>
+                    <wps:txbx>
+                      <w:txbxContent>
+                        <w:p>
+                          <w:pPr>
+                            <w:pStyle w:val="Fuzeile"/>
+                          </w:pPr>
+                          <w:r>
+                            <w:fldChar w:fldCharType="begin"/>
+                          </w:r>
+                          <w:r>
+                            <w:instrText xml:space="preserve"> PAGE </w:instrText>
+                          </w:r>
+                          <w:r>
+                            <w:fldChar w:fldCharType="separate"/>
+                          </w:r>
+                          <w:r>
+                            <w:rPr>
+                              <w:noProof/>
+                            </w:rPr>
+                            <w:t>10</w:t>
+                          </w:r>
+                          <w:r>
+                            <w:rPr>
+                              <w:noProof/>
+                            </w:rPr>
+                            <w:fldChar w:fldCharType="end"/>
+                          </w:r>
+                          <w:r>
+                            <w:t>/</w:t>
+                          </w:r>
+                          <w:r>
+                            <w:fldChar w:fldCharType="begin"/>
+                          </w:r>
+                          <w:r>
+                            <w:instrText xml:space="preserve"> NUMPAGES  </w:instrText>
+                          </w:r>
+                          <w:r>
+                            <w:fldChar w:fldCharType="separate"/>
+                          </w:r>
+                          <w:r>
+                            <w:rPr>
+                              <w:noProof/>
+                            </w:rPr>
+                            <w:t>14</w:t>
+                          </w:r>
+                          <w:r>
+                            <w:rPr>
+                              <w:noProof/>
+                            </w:rPr>
+                            <w:fldChar w:fldCharType="end"/>
+                          </w:r>
+                        </w:p>
+                        <w:p>
+                          <w:pPr>
+                            <w:pStyle w:val="Fuzeile"/>
+                          </w:pPr>
+                        </w:p>
+                      </w:txbxContent>
+                    </wps:txbx>
+                    <wps:bodyPr rot="0" vert="horz" wrap="square" lIns="91440" tIns="45720" rIns="91440" bIns="45720" anchor="t" anchorCtr="0" upright="1">
+                      <a:noAutofit/>
+                    </wps:bodyPr>
+                  </wps:wsp>
+                </a:graphicData>
+              </a:graphic>
+              <wp14:sizeRelH relativeFrom="page">
+                <wp14:pctWidth>0</wp14:pctWidth>
+              </wp14:sizeRelH>
+              <wp14:sizeRelV relativeFrom="page">
+                <wp14:pctHeight>0</wp14:pctHeight>
+              </wp14:sizeRelV>
+            </wp:anchor>
+          </w:drawing>
+        </mc:Choice>
+        <mc:Fallback>
+          <w:pict>
+            <v:shapetype w14:anchorId="102253F1" id="_x0000_t202" coordsize="21600,21600" o:spt="202" path="m,l,21600r21600,l21600,xe">
+              <v:stroke joinstyle="miter"/>
+              <v:path gradientshapeok="t" o:connecttype="rect"/>
+            </v:shapetype>
+            <v:shape id="Text Box 21" o:spid="_x0000_s1032" type="#_x0000_t202" style="position:absolute;left:0;text-align:left;margin-left:421.1pt;margin-top:-30pt;width:43.6pt;height:33.5pt;z-index:251659264;visibility:visible;mso-wrap-style:square;mso-width-percent:0;mso-height-percent:0;mso-wrap-distance-left:9pt;mso-wrap-distance-top:0;mso-wrap-distance-right:9pt;mso-wrap-distance-bottom:0;mso-position-horizontal:absolute;mso-position-horizontal-relative:text;mso-position-vertical:absolute;mso-position-vertical-relative:text;mso-width-percent:0;mso-height-percent:0;mso-width-relative:page;mso-height-relative:page;v-text-anchor:top" o:gfxdata="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" filled="f" stroked="f">
+              <v:textbox>
+                <w:txbxContent>
+                  <w:p>
+                    <w:pPr>
+                      <w:pStyle w:val="Fuzeile"/>
+                    </w:pPr>
+                    <w:r>
+                      <w:fldChar w:fldCharType="begin"/>
+                    </w:r>
+                    <w:r>
+                      <w:instrText xml:space="preserve"> PAGE </w:instrText>
+                    </w:r>
+                    <w:r>
+                      <w:fldChar w:fldCharType="separate"/>
+                    </w:r>
+                    <w:r>
+                      <w:rPr>
+                        <w:noProof/>
+                      </w:rPr>
+                      <w:t>10</w:t>
+                    </w:r>
+                    <w:r>
+                      <w:rPr>
+                        <w:noProof/>
+                      </w:rPr>
+                      <w:fldChar w:fldCharType="end"/>
+                    </w:r>
+                    <w:r>
+                      <w:t>/</w:t>
+                    </w:r>
+                    <w:r>
+                      <w:fldChar w:fldCharType="begin"/>
+                    </w:r>
+                    <w:r>
+                      <w:instrText xml:space="preserve"> NUMPAGES  </w:instrText>
+                    </w:r>
+                    <w:r>
+                      <w:fldChar w:fldCharType="separate"/>
+                    </w:r>
+                    <w:r>
+                      <w:rPr>
+                        <w:noProof/>
+                      </w:rPr>
+                      <w:t>14</w:t>
+                    </w:r>
+                    <w:r>
+                      <w:rPr>
+                        <w:noProof/>
+                      </w:rPr>
+                      <w:fldChar w:fldCharType="end"/>
+                    </w:r>
+                  </w:p>
+                  <w:p>
+                    <w:pPr>
+                      <w:pStyle w:val="Fuzeile"/>
+                    </w:pPr>
+                  </w:p>
+                </w:txbxContent>
+              </v:textbox>
+              <w10:wrap type="square"/>
+            </v:shape>
+          </w:pict>
+        </mc:Fallback>
+      </mc:AlternateContent>
+    </w:r>
+    <w:r>
+      <w:rPr>
+        <w:noProof/>
+        <w:lang w:val="lt-LT" w:eastAsia="lt-LT"/>
+      </w:rPr>
+      <mc:AlternateContent>
+        <mc:Choice Requires="wps">
+          <w:drawing>
+            <wp:anchor distT="0" distB="0" distL="114300" distR="114300" simplePos="0" relativeHeight="251657216" behindDoc="0" locked="0" layoutInCell="1" allowOverlap="1" wp14:anchorId="09CCC806" wp14:editId="587AF9EE">
               <wp:simplePos x="0" y="0"/>
               <wp:positionH relativeFrom="column">
                 <wp:posOffset>-185420</wp:posOffset>
@@ -7724,13 +7660,16 @@
                             <w:t xml:space="preserve">Version: </w:t>
                           </w:r>
                           <w:r>
-                            <w:t>3.0</w:t>
+                            <w:t>4</w:t>
+                          </w:r>
+                          <w:r>
+                            <w:t>.0</w:t>
                           </w:r>
                           <w:r>
                             <w:t>.</w:t>
                           </w:r>
                           <w:r>
-                            <w:t>1</w:t>
+                            <w:t>0</w:t>
                           </w:r>
                         </w:p>
                         <w:p>
@@ -7823,11 +7762,7 @@
         </mc:Choice>
         <mc:Fallback>
           <w:pict>
-            <v:shapetype w14:anchorId="09CCC806" id="_x0000_t202" coordsize="21600,21600" o:spt="202" path="m,l,21600r21600,l21600,xe">
-              <v:stroke joinstyle="miter"/>
-              <v:path gradientshapeok="t" o:connecttype="rect"/>
-            </v:shapetype>
-            <v:shape id="Text Box 10" o:spid="_x0000_s1032" type="#_x0000_t202" style="position:absolute;left:0;text-align:left;margin-left:-14.6pt;margin-top:-18.05pt;width:432.9pt;height:49.4pt;z-index:251656704;visibility:visible;mso-wrap-style:none;mso-width-percent:0;mso-height-percent:0;mso-wrap-distance-left:9pt;mso-wrap-distance-top:0;mso-wrap-distance-right:9pt;mso-wrap-distance-bottom:0;mso-position-horizontal:absolute;mso-position-horizontal-relative:text;mso-position-vertical:absolute;mso-position-vertical-relative:text;mso-width-percent:0;mso-height-percent:0;mso-width-relative:page;mso-height-relative:page;v-text-anchor:top" o:gfxdata="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" filled="f" stroked="f">
+            <v:shape w14:anchorId="09CCC806" id="Text Box 10" o:spid="_x0000_s1033" type="#_x0000_t202" style="position:absolute;left:0;text-align:left;margin-left:-14.6pt;margin-top:-18.05pt;width:432.9pt;height:49.4pt;z-index:251657216;visibility:visible;mso-wrap-style:none;mso-width-percent:0;mso-height-percent:0;mso-wrap-distance-left:9pt;mso-wrap-distance-top:0;mso-wrap-distance-right:9pt;mso-wrap-distance-bottom:0;mso-position-horizontal:absolute;mso-position-horizontal-relative:text;mso-position-vertical:absolute;mso-position-vertical-relative:text;mso-width-percent:0;mso-height-percent:0;mso-width-relative:page;mso-height-relative:page;v-text-anchor:top" o:gfxdata="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" filled="f" stroked="f">
               <v:textbox>
                 <w:txbxContent>
                   <w:p>
@@ -7849,13 +7784,16 @@
                       <w:t xml:space="preserve">Version: </w:t>
                     </w:r>
                     <w:r>
-                      <w:t>3.0</w:t>
+                      <w:t>4</w:t>
+                    </w:r>
+                    <w:r>
+                      <w:t>.0</w:t>
                     </w:r>
                     <w:r>
                       <w:t>.</w:t>
                     </w:r>
                     <w:r>
-                      <w:t>1</w:t>
+                      <w:t>0</w:t>
                     </w:r>
                   </w:p>
                   <w:p>
@@ -7931,196 +7869,6 @@
                   </w:p>
                 </w:txbxContent>
               </v:textbox>
-            </v:shape>
-          </w:pict>
-        </mc:Fallback>
-      </mc:AlternateContent>
-    </w:r>
-    <w:r>
-      <w:rPr>
-        <w:noProof/>
-        <w:lang w:val="lt-LT" w:eastAsia="lt-LT"/>
-      </w:rPr>
-      <mc:AlternateContent>
-        <mc:Choice Requires="wps">
-          <w:drawing>
-            <wp:anchor distT="0" distB="0" distL="114300" distR="114300" simplePos="0" relativeHeight="251658752" behindDoc="0" locked="0" layoutInCell="1" allowOverlap="1" wp14:anchorId="102253F1" wp14:editId="0AC30E52">
-              <wp:simplePos x="0" y="0"/>
-              <wp:positionH relativeFrom="column">
-                <wp:posOffset>5534025</wp:posOffset>
-              </wp:positionH>
-              <wp:positionV relativeFrom="paragraph">
-                <wp:posOffset>-386080</wp:posOffset>
-              </wp:positionV>
-              <wp:extent cx="370840" cy="425450"/>
-              <wp:effectExtent l="0" t="4445" r="635" b="0"/>
-              <wp:wrapSquare wrapText="bothSides"/>
-              <wp:docPr id="3" name="Text Box 21"/>
-              <wp:cNvGraphicFramePr>
-                <a:graphicFrameLocks xmlns:a="http://schemas.openxmlformats.org/drawingml/2006/main"/>
-              </wp:cNvGraphicFramePr>
-              <a:graphic xmlns:a="http://schemas.openxmlformats.org/drawingml/2006/main">
-                <a:graphicData uri="http://schemas.microsoft.com/office/word/2010/wordprocessingShape">
-                  <wps:wsp>
-                    <wps:cNvSpPr txBox="1">
-                      <a:spLocks noChangeArrowheads="1"/>
-                    </wps:cNvSpPr>
-                    <wps:spPr bwMode="auto">
-                      <a:xfrm>
-                        <a:off x="0" y="0"/>
-                        <a:ext cx="370840" cy="425450"/>
-                      </a:xfrm>
-                      <a:prstGeom prst="rect">
-                        <a:avLst/>
-                      </a:prstGeom>
-                      <a:noFill/>
-                      <a:ln>
-                        <a:noFill/>
-                      </a:ln>
-                      <a:extLst>
-                        <a:ext uri="{909E8E84-426E-40DD-AFC4-6F175D3DCCD1}">
-                          <a14:hiddenFill xmlns:a14="http://schemas.microsoft.com/office/drawing/2010/main">
-                            <a:solidFill>
-                              <a:srgbClr val="FFFFFF"/>
-                            </a:solidFill>
-                          </a14:hiddenFill>
-                        </a:ext>
-                        <a:ext uri="{91240B29-F687-4F45-9708-019B960494DF}">
-                          <a14:hiddenLine xmlns:a14="http://schemas.microsoft.com/office/drawing/2010/main" w="9525">
-                            <a:solidFill>
-                              <a:srgbClr val="000000"/>
-                            </a:solidFill>
-                            <a:miter lim="800000"/>
-                            <a:headEnd/>
-                            <a:tailEnd/>
-                          </a14:hiddenLine>
-                        </a:ext>
-                      </a:extLst>
-                    </wps:spPr>
-                    <wps:txbx>
-                      <w:txbxContent>
-                        <w:p>
-                          <w:pPr>
-                            <w:pStyle w:val="Fuzeile"/>
-                          </w:pPr>
-                          <w:r>
-                            <w:fldChar w:fldCharType="begin"/>
-                          </w:r>
-                          <w:r>
-                            <w:instrText xml:space="preserve"> PAGE </w:instrText>
-                          </w:r>
-                          <w:r>
-                            <w:fldChar w:fldCharType="separate"/>
-                          </w:r>
-                          <w:r>
-                            <w:rPr>
-                              <w:noProof/>
-                            </w:rPr>
-                            <w:t>10</w:t>
-                          </w:r>
-                          <w:r>
-                            <w:rPr>
-                              <w:noProof/>
-                            </w:rPr>
-                            <w:fldChar w:fldCharType="end"/>
-                          </w:r>
-                          <w:r>
-                            <w:t>/</w:t>
-                          </w:r>
-                          <w:fldSimple w:instr=" NUMPAGES  ">
-                            <w:r>
-                              <w:rPr>
-                                <w:noProof/>
-                              </w:rPr>
-                              <w:t>14</w:t>
-                            </w:r>
-                          </w:fldSimple>
-                        </w:p>
-                        <w:p>
-                          <w:pPr>
-                            <w:pStyle w:val="Fuzeile"/>
-                          </w:pPr>
-                        </w:p>
-                      </w:txbxContent>
-                    </wps:txbx>
-                    <wps:bodyPr rot="0" vert="horz" wrap="none" lIns="91440" tIns="45720" rIns="91440" bIns="45720" anchor="t" anchorCtr="0" upright="1">
-                      <a:noAutofit/>
-                    </wps:bodyPr>
-                  </wps:wsp>
-                </a:graphicData>
-              </a:graphic>
-              <wp14:sizeRelH relativeFrom="page">
-                <wp14:pctWidth>0</wp14:pctWidth>
-              </wp14:sizeRelH>
-              <wp14:sizeRelV relativeFrom="page">
-                <wp14:pctHeight>0</wp14:pctHeight>
-              </wp14:sizeRelV>
-            </wp:anchor>
-          </w:drawing>
-        </mc:Choice>
-        <mc:Fallback>
-          <w:pict>
-            <v:shape w14:anchorId="102253F1" id="Text Box 21" o:spid="_x0000_s1033" type="#_x0000_t202" style="position:absolute;left:0;text-align:left;margin-left:435.75pt;margin-top:-30.4pt;width:29.2pt;height:33.5pt;z-index:251658752;visibility:visible;mso-wrap-style:none;mso-width-percent:0;mso-height-percent:0;mso-wrap-distance-left:9pt;mso-wrap-distance-top:0;mso-wrap-distance-right:9pt;mso-wrap-distance-bottom:0;mso-position-horizontal:absolute;mso-position-horizontal-relative:text;mso-position-vertical:absolute;mso-position-vertical-relative:text;mso-width-percent:0;mso-height-percent:0;mso-width-relative:page;mso-height-relative:page;v-text-anchor:top" o:gfxdata="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" filled="f" stroked="f">
-              <v:textbox>
-                <w:txbxContent>
-                  <w:p>
-                    <w:pPr>
-                      <w:pStyle w:val="Fuzeile"/>
-                    </w:pPr>
-                    <w:r>
-                      <w:fldChar w:fldCharType="begin"/>
-                    </w:r>
-                    <w:r>
-                      <w:instrText xml:space="preserve"> PAGE </w:instrText>
-                    </w:r>
-                    <w:r>
-                      <w:fldChar w:fldCharType="separate"/>
-                    </w:r>
-                    <w:r>
-                      <w:rPr>
-                        <w:noProof/>
-                      </w:rPr>
-                      <w:t>10</w:t>
-                    </w:r>
-                    <w:r>
-                      <w:rPr>
-                        <w:noProof/>
-                      </w:rPr>
-                      <w:fldChar w:fldCharType="end"/>
-                    </w:r>
-                    <w:r>
-                      <w:t>/</w:t>
-                    </w:r>
-                    <w:r>
-                      <w:fldChar w:fldCharType="begin"/>
-                    </w:r>
-                    <w:r>
-                      <w:instrText xml:space="preserve"> NUMPAGES  </w:instrText>
-                    </w:r>
-                    <w:r>
-                      <w:fldChar w:fldCharType="separate"/>
-                    </w:r>
-                    <w:r>
-                      <w:rPr>
-                        <w:noProof/>
-                      </w:rPr>
-                      <w:t>14</w:t>
-                    </w:r>
-                    <w:r>
-                      <w:rPr>
-                        <w:noProof/>
-                      </w:rPr>
-                      <w:fldChar w:fldCharType="end"/>
-                    </w:r>
-                  </w:p>
-                  <w:p>
-                    <w:pPr>
-                      <w:pStyle w:val="Fuzeile"/>
-                    </w:pPr>
-                  </w:p>
-                </w:txbxContent>
-              </v:textbox>
-              <w10:wrap type="square"/>
             </v:shape>
           </w:pict>
         </mc:Fallback>
@@ -8217,7 +7965,13 @@
                             <w:t xml:space="preserve"> | </w:t>
                           </w:r>
                           <w:r>
-                            <w:t>Version: 3.</w:t>
+                            <w:t xml:space="preserve">Version: </w:t>
+                          </w:r>
+                          <w:r>
+                            <w:t>4</w:t>
+                          </w:r>
+                          <w:r>
+                            <w:t>.</w:t>
                           </w:r>
                           <w:r>
                             <w:t>0</w:t>
@@ -8226,7 +7980,7 @@
                             <w:t>.</w:t>
                           </w:r>
                           <w:r>
-                            <w:t>1</w:t>
+                            <w:t>0</w:t>
                           </w:r>
                         </w:p>
                         <w:p>
@@ -8263,7 +8017,7 @@
               <v:stroke joinstyle="miter"/>
               <v:path gradientshapeok="t" o:connecttype="rect"/>
             </v:shapetype>
-            <v:shape id="Text Box 38" o:spid="_x0000_s1035" type="#_x0000_t202" style="position:absolute;left:0;text-align:left;margin-left:-23.95pt;margin-top:-18.2pt;width:338.1pt;height:30.45pt;z-index:251659776;visibility:visible;mso-wrap-style:none;mso-width-percent:0;mso-height-percent:0;mso-wrap-distance-left:9pt;mso-wrap-distance-top:0;mso-wrap-distance-right:9pt;mso-wrap-distance-bottom:0;mso-position-horizontal:absolute;mso-position-horizontal-relative:text;mso-position-vertical:absolute;mso-position-vertical-relative:text;mso-width-percent:0;mso-height-percent:0;mso-width-relative:page;mso-height-relative:page;v-text-anchor:top" o:gfxdata="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" filled="f" stroked="f">
+            <v:shape id="Text Box 38" o:spid="_x0000_s1035" type="#_x0000_t202" style="position:absolute;left:0;text-align:left;margin-left:-23.95pt;margin-top:-18.2pt;width:338.1pt;height:30.45pt;z-index:251659776;visibility:visible;mso-wrap-style:none;mso-width-percent:0;mso-height-percent:0;mso-wrap-distance-left:9pt;mso-wrap-distance-top:0;mso-wrap-distance-right:9pt;mso-wrap-distance-bottom:0;mso-position-horizontal:absolute;mso-position-horizontal-relative:text;mso-position-vertical:absolute;mso-position-vertical-relative:text;mso-width-percent:0;mso-height-percent:0;mso-width-relative:page;mso-height-relative:page;v-text-anchor:top" o:gfxdata="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" filled="f" stroked="f">
               <v:textbox>
                 <w:txbxContent>
                   <w:p>
@@ -8282,7 +8036,13 @@
                       <w:t xml:space="preserve"> | </w:t>
                     </w:r>
                     <w:r>
-                      <w:t>Version: 3.</w:t>
+                      <w:t xml:space="preserve">Version: </w:t>
+                    </w:r>
+                    <w:r>
+                      <w:t>4</w:t>
+                    </w:r>
+                    <w:r>
+                      <w:t>.</w:t>
                     </w:r>
                     <w:r>
                       <w:t>0</w:t>
@@ -8291,7 +8051,7 @@
                       <w:t>.</w:t>
                     </w:r>
                     <w:r>
-                      <w:t>1</w:t>
+                      <w:t>0</w:t>
                     </w:r>
                   </w:p>
                   <w:p>
@@ -8437,7 +8197,7 @@
               <v:stroke joinstyle="miter"/>
               <v:path gradientshapeok="t" o:connecttype="rect"/>
             </v:shapetype>
-            <v:shape id="Text Box 8" o:spid="_x0000_s1031" type="#_x0000_t202" style="position:absolute;left:0;text-align:left;margin-left:-50.8pt;margin-top:13.95pt;width:225.75pt;height:36.15pt;z-index:251655680;visibility:visible;mso-wrap-style:square;mso-width-percent:0;mso-height-percent:0;mso-wrap-distance-left:9pt;mso-wrap-distance-top:0;mso-wrap-distance-right:9pt;mso-wrap-distance-bottom:0;mso-position-horizontal:absolute;mso-position-horizontal-relative:text;mso-position-vertical:absolute;mso-position-vertical-relative:text;mso-width-percent:0;mso-height-percent:0;mso-width-relative:page;mso-height-relative:page;v-text-anchor:top" o:gfxdata="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" filled="f" stroked="f">
+            <v:shape id="Text Box 8" o:spid="_x0000_s1031" type="#_x0000_t202" style="position:absolute;left:0;text-align:left;margin-left:-50.8pt;margin-top:13.95pt;width:225.75pt;height:36.15pt;z-index:251655680;visibility:visible;mso-wrap-style:square;mso-width-percent:0;mso-height-percent:0;mso-wrap-distance-left:9pt;mso-wrap-distance-top:0;mso-wrap-distance-right:9pt;mso-wrap-distance-bottom:0;mso-position-horizontal:absolute;mso-position-horizontal-relative:text;mso-position-vertical:absolute;mso-position-vertical-relative:text;mso-width-percent:0;mso-height-percent:0;mso-width-relative:page;mso-height-relative:page;v-text-anchor:top" o:gfxdata="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" filled="f" stroked="f">
               <v:textbox>
                 <w:txbxContent>
                   <w:p>
@@ -8565,7 +8325,7 @@
               <v:stroke joinstyle="miter"/>
               <v:path gradientshapeok="t" o:connecttype="rect"/>
             </v:shapetype>
-            <v:shape id="Text Box 19" o:spid="_x0000_s1034" type="#_x0000_t202" style="position:absolute;left:0;text-align:left;margin-left:-50pt;margin-top:14.75pt;width:595.3pt;height:29.85pt;z-index:251657728;visibility:visible;mso-wrap-style:square;mso-width-percent:0;mso-height-percent:0;mso-wrap-distance-left:9pt;mso-wrap-distance-top:0;mso-wrap-distance-right:9pt;mso-wrap-distance-bottom:0;mso-position-horizontal:absolute;mso-position-horizontal-relative:text;mso-position-vertical:absolute;mso-position-vertical-relative:text;mso-width-percent:0;mso-height-percent:0;mso-width-relative:page;mso-height-relative:page;v-text-anchor:top" o:gfxdata="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" filled="f" stroked="f">
+            <v:shape id="Text Box 19" o:spid="_x0000_s1034" type="#_x0000_t202" style="position:absolute;left:0;text-align:left;margin-left:-50pt;margin-top:14.75pt;width:595.3pt;height:29.85pt;z-index:251657728;visibility:visible;mso-wrap-style:square;mso-width-percent:0;mso-height-percent:0;mso-wrap-distance-left:9pt;mso-wrap-distance-top:0;mso-wrap-distance-right:9pt;mso-wrap-distance-bottom:0;mso-position-horizontal:absolute;mso-position-horizontal-relative:text;mso-position-vertical:absolute;mso-position-vertical-relative:text;mso-width-percent:0;mso-height-percent:0;mso-width-relative:page;mso-height-relative:page;v-text-anchor:top" o:gfxdata="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" filled="f" stroked="f">
               <v:textbox>
                 <w:txbxContent>
                   <w:p>
@@ -11354,7 +11114,7 @@
 </file>
 
 <file path=customXml/itemProps1.xml><?xml version="1.0" encoding="utf-8"?>
-<ds:datastoreItem xmlns:ds="http://schemas.openxmlformats.org/officeDocument/2006/customXml" ds:itemID="{8C747D32-C41D-4C10-A73A-DAC0BA801ADA}">
+<ds:datastoreItem xmlns:ds="http://schemas.openxmlformats.org/officeDocument/2006/customXml" ds:itemID="{E635523F-FCBA-40C8-9D3A-6043CE5BBB65}">
   <ds:schemaRefs>
     <ds:schemaRef ds:uri="http://schemas.openxmlformats.org/officeDocument/2006/bibliography"/>
   </ds:schemaRefs>

</xml_diff>